<commit_message>
Fix - Formatos que no está como word protegido #466
</commit_message>
<xml_diff>
--- a/src/assets/formatos/F1-010 SOLICITUD EXAMEN PSICOFÍSICO.docx
+++ b/src/assets/formatos/F1-010 SOLICITUD EXAMEN PSICOFÍSICO.docx
@@ -14,6 +14,8 @@
           <w:lang w:val="es-ES"/>
         </w:rPr>
       </w:pPr>
+      <w:bookmarkStart w:id="0" w:name="_GoBack"/>
+      <w:bookmarkEnd w:id="0"/>
     </w:p>
     <w:p>
       <w:pPr>
@@ -53,6 +55,7 @@
         </w:rPr>
         <w:t>{</w:t>
       </w:r>
+      <w:proofErr w:type="spellStart"/>
       <w:r>
         <w:rPr>
           <w:rFonts w:ascii="Arial" w:hAnsi="Arial" w:cs="Arial"/>
@@ -62,6 +65,7 @@
         </w:rPr>
         <w:t>xNIC</w:t>
       </w:r>
+      <w:proofErr w:type="spellEnd"/>
       <w:r>
         <w:rPr>
           <w:rFonts w:ascii="Arial" w:hAnsi="Arial" w:cs="Arial"/>
@@ -453,6 +457,7 @@
         </w:rPr>
         <w:t>{</w:t>
       </w:r>
+      <w:proofErr w:type="spellStart"/>
       <w:r>
         <w:rPr>
           <w:rFonts w:ascii="Arial" w:hAnsi="Arial" w:cs="Arial"/>
@@ -463,6 +468,7 @@
         </w:rPr>
         <w:t>xPoblacion</w:t>
       </w:r>
+      <w:proofErr w:type="spellEnd"/>
       <w:r>
         <w:rPr>
           <w:rFonts w:ascii="Arial" w:hAnsi="Arial" w:cs="Arial"/>
@@ -503,6 +509,7 @@
         </w:rPr>
         <w:t>{</w:t>
       </w:r>
+      <w:proofErr w:type="spellStart"/>
       <w:r>
         <w:rPr>
           <w:rFonts w:ascii="Arial" w:hAnsi="Arial" w:cs="Arial"/>
@@ -513,6 +520,7 @@
         </w:rPr>
         <w:t>xEstado</w:t>
       </w:r>
+      <w:proofErr w:type="spellEnd"/>
       <w:r>
         <w:rPr>
           <w:rFonts w:ascii="Arial" w:hAnsi="Arial" w:cs="Arial"/>
@@ -543,6 +551,7 @@
         </w:rPr>
         <w:t>{</w:t>
       </w:r>
+      <w:proofErr w:type="spellStart"/>
       <w:r>
         <w:rPr>
           <w:rFonts w:ascii="Arial" w:hAnsi="Arial" w:cs="Arial"/>
@@ -553,6 +562,7 @@
         </w:rPr>
         <w:t>xDia</w:t>
       </w:r>
+      <w:proofErr w:type="spellEnd"/>
       <w:r>
         <w:rPr>
           <w:rFonts w:ascii="Arial" w:hAnsi="Arial" w:cs="Arial"/>
@@ -593,6 +603,7 @@
         </w:rPr>
         <w:t>{</w:t>
       </w:r>
+      <w:proofErr w:type="spellStart"/>
       <w:r>
         <w:rPr>
           <w:rFonts w:ascii="Arial" w:hAnsi="Arial" w:cs="Arial"/>
@@ -603,6 +614,7 @@
         </w:rPr>
         <w:t>xMes</w:t>
       </w:r>
+      <w:proofErr w:type="spellEnd"/>
       <w:r>
         <w:rPr>
           <w:rFonts w:ascii="Arial" w:hAnsi="Arial" w:cs="Arial"/>
@@ -653,6 +665,7 @@
         </w:rPr>
         <w:t>{</w:t>
       </w:r>
+      <w:proofErr w:type="spellStart"/>
       <w:r>
         <w:rPr>
           <w:rFonts w:ascii="Arial" w:hAnsi="Arial" w:cs="Arial"/>
@@ -663,6 +676,7 @@
         </w:rPr>
         <w:t>xAnio</w:t>
       </w:r>
+      <w:proofErr w:type="spellEnd"/>
       <w:r>
         <w:rPr>
           <w:rFonts w:ascii="Arial" w:hAnsi="Arial" w:cs="Arial"/>
@@ -728,6 +742,7 @@
         </w:rPr>
         <w:t>{</w:t>
       </w:r>
+      <w:proofErr w:type="spellStart"/>
       <w:r>
         <w:rPr>
           <w:rFonts w:ascii="Arial" w:hAnsi="Arial" w:cs="Arial"/>
@@ -738,6 +753,7 @@
         </w:rPr>
         <w:t>xMedicoLegistaMayus</w:t>
       </w:r>
+      <w:proofErr w:type="spellEnd"/>
       <w:r>
         <w:rPr>
           <w:rFonts w:ascii="Arial" w:hAnsi="Arial" w:cs="Arial"/>
@@ -833,6 +849,7 @@
         </w:rPr>
         <w:t>{</w:t>
       </w:r>
+      <w:proofErr w:type="spellStart"/>
       <w:r>
         <w:rPr>
           <w:rFonts w:ascii="Arial" w:hAnsi="Arial" w:cs="Arial"/>
@@ -842,6 +859,7 @@
         </w:rPr>
         <w:t>xSolicitaExamen</w:t>
       </w:r>
+      <w:proofErr w:type="spellEnd"/>
       <w:r>
         <w:rPr>
           <w:rFonts w:ascii="Arial" w:hAnsi="Arial" w:cs="Arial"/>
@@ -878,6 +896,7 @@
         </w:rPr>
         <w:t>{</w:t>
       </w:r>
+      <w:proofErr w:type="spellStart"/>
       <w:r>
         <w:rPr>
           <w:rFonts w:ascii="Arial" w:hAnsi="Arial" w:cs="Arial"/>
@@ -887,6 +906,7 @@
         </w:rPr>
         <w:t>xRealizaraExamen</w:t>
       </w:r>
+      <w:proofErr w:type="spellEnd"/>
       <w:r>
         <w:rPr>
           <w:rFonts w:ascii="Arial" w:hAnsi="Arial" w:cs="Arial"/>
@@ -963,6 +983,7 @@
         </w:rPr>
         <w:t>{</w:t>
       </w:r>
+      <w:proofErr w:type="spellStart"/>
       <w:r>
         <w:rPr>
           <w:rFonts w:ascii="Arial" w:hAnsi="Arial" w:cs="Arial"/>
@@ -972,6 +993,7 @@
         </w:rPr>
         <w:t>xApercibimiento</w:t>
       </w:r>
+      <w:proofErr w:type="spellEnd"/>
       <w:r>
         <w:rPr>
           <w:rFonts w:ascii="Arial" w:hAnsi="Arial" w:cs="Arial"/>
@@ -1125,6 +1147,7 @@
               </w:rPr>
               <w:t>{</w:t>
             </w:r>
+            <w:proofErr w:type="spellStart"/>
             <w:r>
               <w:rPr>
                 <w:rFonts w:ascii="Arial" w:hAnsi="Arial" w:cs="Arial"/>
@@ -1135,6 +1158,7 @@
               </w:rPr>
               <w:t>xNombreEmisorFirma</w:t>
             </w:r>
+            <w:proofErr w:type="spellEnd"/>
             <w:r>
               <w:rPr>
                 <w:rFonts w:ascii="Arial" w:hAnsi="Arial" w:cs="Arial"/>
@@ -1167,6 +1191,7 @@
               </w:rPr>
               <w:t>{</w:t>
             </w:r>
+            <w:proofErr w:type="spellStart"/>
             <w:r>
               <w:rPr>
                 <w:rFonts w:ascii="Arial" w:hAnsi="Arial" w:cs="Arial"/>
@@ -1177,6 +1202,7 @@
               </w:rPr>
               <w:t>xCargoEmisorFirma</w:t>
             </w:r>
+            <w:proofErr w:type="spellEnd"/>
             <w:r>
               <w:rPr>
                 <w:rFonts w:ascii="Arial" w:hAnsi="Arial" w:cs="Arial"/>
@@ -1219,6 +1245,7 @@
               </w:rPr>
               <w:t>{</w:t>
             </w:r>
+            <w:proofErr w:type="spellStart"/>
             <w:r>
               <w:rPr>
                 <w:rFonts w:ascii="Arial" w:hAnsi="Arial" w:cs="Arial"/>
@@ -1229,6 +1256,7 @@
               </w:rPr>
               <w:t>xAdscripcionEmisorFirma</w:t>
             </w:r>
+            <w:proofErr w:type="spellEnd"/>
             <w:r>
               <w:rPr>
                 <w:rFonts w:ascii="Arial" w:hAnsi="Arial" w:cs="Arial"/>
@@ -1239,8 +1267,6 @@
               </w:rPr>
               <w:t>}</w:t>
             </w:r>
-            <w:bookmarkStart w:id="0" w:name="_GoBack"/>
-            <w:bookmarkEnd w:id="0"/>
           </w:p>
         </w:tc>
       </w:tr>
@@ -1833,7 +1859,7 @@
     </w:rPrDefault>
     <w:pPrDefault/>
   </w:docDefaults>
-  <w:latentStyles w:defLockedState="0" w:defUIPriority="99" w:defSemiHidden="0" w:defUnhideWhenUsed="0" w:defQFormat="0" w:count="382">
+  <w:latentStyles w:defLockedState="0" w:defUIPriority="99" w:defSemiHidden="0" w:defUnhideWhenUsed="0" w:defQFormat="0" w:count="380">
     <w:lsdException w:name="Normal" w:uiPriority="1" w:qFormat="1"/>
     <w:lsdException w:name="heading 1" w:uiPriority="1" w:qFormat="1"/>
     <w:lsdException w:name="heading 2" w:semiHidden="1" w:uiPriority="9" w:unhideWhenUsed="1" w:qFormat="1"/>
@@ -1939,6 +1965,7 @@
     <w:lsdException w:name="HTML Sample" w:semiHidden="1" w:unhideWhenUsed="1"/>
     <w:lsdException w:name="HTML Typewriter" w:semiHidden="1" w:unhideWhenUsed="1"/>
     <w:lsdException w:name="HTML Variable" w:semiHidden="1" w:unhideWhenUsed="1"/>
+    <w:lsdException w:name="Normal Table" w:semiHidden="1" w:unhideWhenUsed="1"/>
     <w:lsdException w:name="annotation subject" w:semiHidden="1" w:unhideWhenUsed="1"/>
     <w:lsdException w:name="No List" w:semiHidden="1" w:unhideWhenUsed="1"/>
     <w:lsdException w:name="Outline List 1" w:semiHidden="1" w:unhideWhenUsed="1"/>
@@ -1984,9 +2011,11 @@
     <w:lsdException w:name="Table Subtle 1" w:semiHidden="1" w:unhideWhenUsed="1"/>
     <w:lsdException w:name="Table Subtle 2" w:semiHidden="1" w:unhideWhenUsed="1"/>
     <w:lsdException w:name="Table Web 1" w:semiHidden="1" w:unhideWhenUsed="1"/>
+    <w:lsdException w:name="Table Web 2" w:semiHidden="1" w:unhideWhenUsed="1"/>
     <w:lsdException w:name="Table Web 3" w:semiHidden="1" w:unhideWhenUsed="1"/>
     <w:lsdException w:name="Balloon Text" w:semiHidden="1" w:unhideWhenUsed="1"/>
     <w:lsdException w:name="Table Grid" w:uiPriority="39"/>
+    <w:lsdException w:name="Table Theme" w:semiHidden="1" w:unhideWhenUsed="1"/>
     <w:lsdException w:name="Note Level 1" w:semiHidden="1" w:unhideWhenUsed="1"/>
     <w:lsdException w:name="Note Level 2" w:semiHidden="1" w:unhideWhenUsed="1"/>
     <w:lsdException w:name="Note Level 3" w:semiHidden="1" w:unhideWhenUsed="1"/>
@@ -2211,8 +2240,6 @@
     <w:lsdException w:name="List Table 5 Dark Accent 6" w:uiPriority="50"/>
     <w:lsdException w:name="List Table 6 Colorful Accent 6" w:uiPriority="51"/>
     <w:lsdException w:name="List Table 7 Colorful Accent 6" w:uiPriority="52"/>
-    <w:lsdException w:name="Mention" w:semiHidden="1" w:unhideWhenUsed="1"/>
-    <w:lsdException w:name="Smart Hyperlink" w:semiHidden="1" w:unhideWhenUsed="1"/>
   </w:latentStyles>
   <w:style w:type="paragraph" w:default="1" w:styleId="Normal">
     <w:name w:val="Normal"/>
@@ -2731,7 +2758,7 @@
 </file>
 
 <file path=customXml/itemProps1.xml><?xml version="1.0" encoding="utf-8"?>
-<ds:datastoreItem xmlns:ds="http://schemas.openxmlformats.org/officeDocument/2006/customXml" ds:itemID="{5E73D9EC-303B-1B49-8A79-B07A6EA687AD}">
+<ds:datastoreItem xmlns:ds="http://schemas.openxmlformats.org/officeDocument/2006/customXml" ds:itemID="{4674A099-799D-6C47-8211-7D1BE98C8265}">
   <ds:schemaRefs>
     <ds:schemaRef ds:uri="http://schemas.openxmlformats.org/officeDocument/2006/bibliography"/>
   </ds:schemaRefs>

</xml_diff>